<commit_message>
project 1 done, need 1 more bug file
</commit_message>
<xml_diff>
--- a/journals/Journal 3.docx
+++ b/journals/Journal 3.docx
@@ -12,8 +12,6 @@
         <w:tab/>
         <w:t>created a separate reserved word file to read into and make a symbol table of the reserved words.</w:t>
       </w:r>
-      <w:bookmarkStart w:id="0" w:name="_GoBack"/>
-      <w:bookmarkEnd w:id="0"/>
     </w:p>
     <w:p/>
     <w:p>
@@ -26,6 +24,20 @@
         <w:tab/>
         <w:t>project 1 is almost done, all machines are fully complete besides the catchall machine that still needs to catch a couple more symbols and check if parenthesis count matches up.  This project has taught me a lot about memory management and how to be a better programmer because of it.</w:t>
       </w:r>
+    </w:p>
+    <w:p/>
+    <w:p>
+      <w:r>
+        <w:t>#date:10-6-19</w:t>
+      </w:r>
+    </w:p>
+    <w:p>
+      <w:r>
+        <w:tab/>
+        <w:t>finished with the removal of left recursion still need to create the first and follows for the grammar.</w:t>
+      </w:r>
+      <w:bookmarkStart w:id="0" w:name="_GoBack"/>
+      <w:bookmarkEnd w:id="0"/>
     </w:p>
     <w:sectPr>
       <w:pgSz w:w="12240" w:h="15840"/>
@@ -156,6 +168,7 @@
     <w:lsdException w:name="HTML Sample" w:semiHidden="1" w:unhideWhenUsed="1"/>
     <w:lsdException w:name="HTML Typewriter" w:semiHidden="1" w:unhideWhenUsed="1"/>
     <w:lsdException w:name="HTML Variable" w:semiHidden="1" w:unhideWhenUsed="1"/>
+    <w:lsdException w:name="Normal Table" w:semiHidden="1" w:unhideWhenUsed="1"/>
     <w:lsdException w:name="annotation subject" w:semiHidden="1" w:unhideWhenUsed="1"/>
     <w:lsdException w:name="No List" w:semiHidden="1" w:unhideWhenUsed="1"/>
     <w:lsdException w:name="Outline List 1" w:semiHidden="1" w:unhideWhenUsed="1"/>
@@ -201,9 +214,11 @@
     <w:lsdException w:name="Table Subtle 1" w:semiHidden="1" w:unhideWhenUsed="1"/>
     <w:lsdException w:name="Table Subtle 2" w:semiHidden="1" w:unhideWhenUsed="1"/>
     <w:lsdException w:name="Table Web 1" w:semiHidden="1" w:unhideWhenUsed="1"/>
+    <w:lsdException w:name="Table Web 2" w:semiHidden="1" w:unhideWhenUsed="1"/>
     <w:lsdException w:name="Table Web 3" w:semiHidden="1" w:unhideWhenUsed="1"/>
     <w:lsdException w:name="Balloon Text" w:semiHidden="1" w:unhideWhenUsed="1"/>
     <w:lsdException w:name="Table Grid" w:uiPriority="39"/>
+    <w:lsdException w:name="Table Theme" w:semiHidden="1" w:unhideWhenUsed="1"/>
     <w:lsdException w:name="Placeholder Text" w:semiHidden="1"/>
     <w:lsdException w:name="No Spacing" w:uiPriority="1" w:qFormat="1"/>
     <w:lsdException w:name="Light Shading" w:uiPriority="60"/>

</xml_diff>